<commit_message>
Comments in the Word document.
</commit_message>
<xml_diff>
--- a/src/homework2/solution2.docx
+++ b/src/homework2/solution2.docx
@@ -42,9 +42,8 @@
           <w:numId w:val="1"/>
         </w:numPr>
         <w:bidi/>
-        <w:rPr>
-          <w:rFonts w:hint="cs"/>
-        </w:rPr>
+        <w:spacing w:after="360"/>
+        <w:ind w:hanging="357"/>
       </w:pPr>
       <w:r>
         <w:rPr>
@@ -101,7 +100,16 @@
           <w:rFonts w:hint="cs"/>
           <w:rtl/>
         </w:rPr>
-        <w:t>מתודה שמאפשרת מחיקה של קשת</w:t>
+        <w:t>מתודה שמא</w:t>
+      </w:r>
+      <w:bookmarkStart w:id="0" w:name="_GoBack"/>
+      <w:bookmarkEnd w:id="0"/>
+      <w:r>
+        <w:rPr>
+          <w:rFonts w:hint="cs"/>
+          <w:rtl/>
+        </w:rPr>
+        <w:t>פשרת מחיקה של קשת</w:t>
       </w:r>
       <w:r>
         <w:rPr>
@@ -220,6 +228,16 @@
         </w:rPr>
         <w:t xml:space="preserve"> לעבור על כל הצמתים ולהפעיל איזושהי מתודה על הצמתים.</w:t>
       </w:r>
+    </w:p>
+    <w:p>
+      <w:pPr>
+        <w:pStyle w:val="ListParagraph"/>
+        <w:bidi/>
+        <w:spacing w:after="360"/>
+        <w:rPr>
+          <w:rFonts w:hint="cs"/>
+        </w:rPr>
+      </w:pPr>
     </w:p>
     <w:p>
       <w:pPr>
@@ -229,6 +247,8 @@
           <w:numId w:val="1"/>
         </w:numPr>
         <w:bidi/>
+        <w:spacing w:after="360"/>
+        <w:ind w:hanging="357"/>
       </w:pPr>
       <w:r>
         <w:rPr>
@@ -344,6 +364,22 @@
         </w:rPr>
         <w:t>).</w:t>
       </w:r>
+    </w:p>
+    <w:p>
+      <w:pPr>
+        <w:pStyle w:val="ListParagraph"/>
+        <w:rPr>
+          <w:rFonts w:hint="cs"/>
+          <w:rtl/>
+        </w:rPr>
+      </w:pPr>
+    </w:p>
+    <w:p>
+      <w:pPr>
+        <w:pStyle w:val="ListParagraph"/>
+        <w:bidi/>
+        <w:spacing w:after="360"/>
+      </w:pPr>
     </w:p>
     <w:p>
       <w:pPr>
@@ -353,9 +389,8 @@
           <w:numId w:val="1"/>
         </w:numPr>
         <w:bidi/>
-        <w:rPr>
-          <w:rFonts w:hint="cs"/>
-        </w:rPr>
+        <w:spacing w:after="360"/>
+        <w:ind w:hanging="357"/>
       </w:pPr>
       <w:r>
         <w:rPr>
@@ -425,8 +460,16 @@
         </w:rPr>
         <w:t xml:space="preserve">, לכן בחרנו לא להשתמש בו. </w:t>
       </w:r>
-      <w:bookmarkStart w:id="0" w:name="_GoBack"/>
-      <w:bookmarkEnd w:id="0"/>
+    </w:p>
+    <w:p>
+      <w:pPr>
+        <w:pStyle w:val="ListParagraph"/>
+        <w:bidi/>
+        <w:spacing w:after="360"/>
+        <w:rPr>
+          <w:rFonts w:hint="cs"/>
+        </w:rPr>
+      </w:pPr>
     </w:p>
     <w:p>
       <w:pPr>
@@ -436,6 +479,141 @@
           <w:numId w:val="1"/>
         </w:numPr>
         <w:bidi/>
+        <w:spacing w:after="360"/>
+        <w:ind w:hanging="357"/>
+      </w:pPr>
+      <w:r>
+        <w:rPr>
+          <w:rFonts w:hint="cs"/>
+          <w:rtl/>
+        </w:rPr>
+        <w:t xml:space="preserve">הבדיקות שבחרנו </w:t>
+      </w:r>
+      <w:r>
+        <w:rPr>
+          <w:rFonts w:hint="cs"/>
+          <w:rtl/>
+        </w:rPr>
+        <w:t>בודקות פונקציונליות (</w:t>
+      </w:r>
+      <w:proofErr w:type="spellStart"/>
+      <w:r>
+        <w:t>testExample</w:t>
+      </w:r>
+      <w:proofErr w:type="spellEnd"/>
+      <w:r>
+        <w:t>(</w:t>
+      </w:r>
+      <w:r>
+        <w:rPr>
+          <w:rFonts w:hint="cs"/>
+          <w:rtl/>
+        </w:rPr>
+        <w:t xml:space="preserve"> ו-</w:t>
+      </w:r>
+      <w:proofErr w:type="spellStart"/>
+      <w:r>
+        <w:t>checkGetByEdgeLabel</w:t>
+      </w:r>
+      <w:proofErr w:type="spellEnd"/>
+      <w:r>
+        <w:t>()</w:t>
+      </w:r>
+      <w:r>
+        <w:rPr>
+          <w:rFonts w:hint="cs"/>
+          <w:rtl/>
+        </w:rPr>
+        <w:t xml:space="preserve"> ומקרי קצה הבאים:</w:t>
+      </w:r>
+    </w:p>
+    <w:p>
+      <w:pPr>
+        <w:pStyle w:val="ListParagraph"/>
+        <w:numPr>
+          <w:ilvl w:val="1"/>
+          <w:numId w:val="1"/>
+        </w:numPr>
+        <w:bidi/>
+        <w:spacing w:after="360"/>
+        <w:ind w:hanging="357"/>
+      </w:pPr>
+      <w:r>
+        <w:t>Null input</w:t>
+      </w:r>
+    </w:p>
+    <w:p>
+      <w:pPr>
+        <w:pStyle w:val="ListParagraph"/>
+        <w:numPr>
+          <w:ilvl w:val="1"/>
+          <w:numId w:val="1"/>
+        </w:numPr>
+        <w:bidi/>
+        <w:spacing w:after="360"/>
+        <w:ind w:hanging="357"/>
+        <w:rPr>
+          <w:rFonts w:hint="cs"/>
+        </w:rPr>
+      </w:pPr>
+      <w:r>
+        <w:rPr>
+          <w:rFonts w:hint="cs"/>
+          <w:rtl/>
+        </w:rPr>
+        <w:t>הוספת קשת בין שני צמתים בעלי אותו צבע</w:t>
+      </w:r>
+    </w:p>
+    <w:p>
+      <w:pPr>
+        <w:pStyle w:val="ListParagraph"/>
+        <w:numPr>
+          <w:ilvl w:val="1"/>
+          <w:numId w:val="1"/>
+        </w:numPr>
+        <w:bidi/>
+        <w:spacing w:after="360"/>
+        <w:ind w:hanging="357"/>
+        <w:rPr>
+          <w:rFonts w:hint="cs"/>
+        </w:rPr>
+      </w:pPr>
+      <w:r>
+        <w:rPr>
+          <w:rFonts w:hint="cs"/>
+          <w:rtl/>
+        </w:rPr>
+        <w:t>הוספת צומת עם תווית שכבר קיימת בגרף</w:t>
+      </w:r>
+    </w:p>
+    <w:p>
+      <w:pPr>
+        <w:pStyle w:val="ListParagraph"/>
+        <w:numPr>
+          <w:ilvl w:val="1"/>
+          <w:numId w:val="1"/>
+        </w:numPr>
+        <w:bidi/>
+        <w:spacing w:after="360"/>
+        <w:ind w:hanging="357"/>
+        <w:rPr>
+          <w:rFonts w:hint="cs"/>
+        </w:rPr>
+      </w:pPr>
+      <w:r>
+        <w:rPr>
+          <w:rFonts w:hint="cs"/>
+          <w:rtl/>
+        </w:rPr>
+        <w:t>הוספת קשת לצומת שלא קיימת</w:t>
+      </w:r>
+    </w:p>
+    <w:p>
+      <w:pPr>
+        <w:pStyle w:val="ListParagraph"/>
+        <w:bidi/>
+        <w:spacing w:after="240"/>
+        <w:ind w:left="1440"/>
         <w:rPr>
           <w:rFonts w:hint="cs"/>
           <w:rtl/>
@@ -446,6 +624,7 @@
       </w:r>
     </w:p>
     <w:sectPr>
+      <w:headerReference w:type="default" r:id="rId7"/>
       <w:pgSz w:w="12240" w:h="15840"/>
       <w:pgMar w:top="1440" w:right="1800" w:bottom="1440" w:left="1800" w:header="720" w:footer="720" w:gutter="0"/>
       <w:cols w:space="720"/>
@@ -453,6 +632,118 @@
     </w:sectPr>
   </w:body>
 </w:document>
+</file>
+
+<file path=word/endnotes.xml><?xml version="1.0" encoding="utf-8"?>
+<w:endnotes xmlns:wpc="http://schemas.microsoft.com/office/word/2010/wordprocessingCanvas" xmlns:cx="http://schemas.microsoft.com/office/drawing/2014/chartex" xmlns:cx1="http://schemas.microsoft.com/office/drawing/2015/9/8/chartex" xmlns:cx2="http://schemas.microsoft.com/office/drawing/2015/10/21/chartex" xmlns:cx3="http://schemas.microsoft.com/office/drawing/2016/5/9/chartex" xmlns:cx4="http://schemas.microsoft.com/office/drawing/2016/5/10/chartex" xmlns:cx5="http://schemas.microsoft.com/office/drawing/2016/5/11/chartex" xmlns:cx6="http://schemas.microsoft.com/office/drawing/2016/5/12/chartex" xmlns:cx7="http://schemas.microsoft.com/office/drawing/2016/5/13/chartex" xmlns:cx8="http://schemas.microsoft.com/office/drawing/2016/5/14/chartex" xmlns:mc="http://schemas.openxmlformats.org/markup-compatibility/2006" xmlns:aink="http://schemas.microsoft.com/office/drawing/2016/ink" xmlns:am3d="http://schemas.microsoft.com/office/drawing/2017/model3d" xmlns:o="urn:schemas-microsoft-com:office:office" xmlns:r="http://schemas.openxmlformats.org/officeDocument/2006/relationships" xmlns:m="http://schemas.openxmlformats.org/officeDocument/2006/math" xmlns:v="urn:schemas-microsoft-com:vml" xmlns:wp14="http://schemas.microsoft.com/office/word/2010/wordprocessingDrawing" xmlns:wp="http://schemas.openxmlformats.org/drawingml/2006/wordprocessingDrawing" xmlns:w10="urn:schemas-microsoft-com:office:word" xmlns:w="http://schemas.openxmlformats.org/wordprocessingml/2006/main" xmlns:w14="http://schemas.microsoft.com/office/word/2010/wordml" xmlns:w15="http://schemas.microsoft.com/office/word/2012/wordml" xmlns:w16se="http://schemas.microsoft.com/office/word/2015/wordml/symex" xmlns:wpg="http://schemas.microsoft.com/office/word/2010/wordprocessingGroup" xmlns:wpi="http://schemas.microsoft.com/office/word/2010/wordprocessingInk" xmlns:wne="http://schemas.microsoft.com/office/word/2006/wordml" xmlns:wps="http://schemas.microsoft.com/office/word/2010/wordprocessingShape" mc:Ignorable="w14 w15 w16se wp14">
+  <w:endnote w:type="separator" w:id="-1">
+    <w:p>
+      <w:pPr>
+        <w:spacing w:after="0" w:line="240" w:lineRule="auto"/>
+      </w:pPr>
+      <w:r>
+        <w:separator/>
+      </w:r>
+    </w:p>
+  </w:endnote>
+  <w:endnote w:type="continuationSeparator" w:id="0">
+    <w:p>
+      <w:pPr>
+        <w:spacing w:after="0" w:line="240" w:lineRule="auto"/>
+      </w:pPr>
+      <w:r>
+        <w:continuationSeparator/>
+      </w:r>
+    </w:p>
+  </w:endnote>
+</w:endnotes>
+</file>
+
+<file path=word/footnotes.xml><?xml version="1.0" encoding="utf-8"?>
+<w:footnotes xmlns:wpc="http://schemas.microsoft.com/office/word/2010/wordprocessingCanvas" xmlns:cx="http://schemas.microsoft.com/office/drawing/2014/chartex" xmlns:cx1="http://schemas.microsoft.com/office/drawing/2015/9/8/chartex" xmlns:cx2="http://schemas.microsoft.com/office/drawing/2015/10/21/chartex" xmlns:cx3="http://schemas.microsoft.com/office/drawing/2016/5/9/chartex" xmlns:cx4="http://schemas.microsoft.com/office/drawing/2016/5/10/chartex" xmlns:cx5="http://schemas.microsoft.com/office/drawing/2016/5/11/chartex" xmlns:cx6="http://schemas.microsoft.com/office/drawing/2016/5/12/chartex" xmlns:cx7="http://schemas.microsoft.com/office/drawing/2016/5/13/chartex" xmlns:cx8="http://schemas.microsoft.com/office/drawing/2016/5/14/chartex" xmlns:mc="http://schemas.openxmlformats.org/markup-compatibility/2006" xmlns:aink="http://schemas.microsoft.com/office/drawing/2016/ink" xmlns:am3d="http://schemas.microsoft.com/office/drawing/2017/model3d" xmlns:o="urn:schemas-microsoft-com:office:office" xmlns:r="http://schemas.openxmlformats.org/officeDocument/2006/relationships" xmlns:m="http://schemas.openxmlformats.org/officeDocument/2006/math" xmlns:v="urn:schemas-microsoft-com:vml" xmlns:wp14="http://schemas.microsoft.com/office/word/2010/wordprocessingDrawing" xmlns:wp="http://schemas.openxmlformats.org/drawingml/2006/wordprocessingDrawing" xmlns:w10="urn:schemas-microsoft-com:office:word" xmlns:w="http://schemas.openxmlformats.org/wordprocessingml/2006/main" xmlns:w14="http://schemas.microsoft.com/office/word/2010/wordml" xmlns:w15="http://schemas.microsoft.com/office/word/2012/wordml" xmlns:w16se="http://schemas.microsoft.com/office/word/2015/wordml/symex" xmlns:wpg="http://schemas.microsoft.com/office/word/2010/wordprocessingGroup" xmlns:wpi="http://schemas.microsoft.com/office/word/2010/wordprocessingInk" xmlns:wne="http://schemas.microsoft.com/office/word/2006/wordml" xmlns:wps="http://schemas.microsoft.com/office/word/2010/wordprocessingShape" mc:Ignorable="w14 w15 w16se wp14">
+  <w:footnote w:type="separator" w:id="-1">
+    <w:p>
+      <w:pPr>
+        <w:spacing w:after="0" w:line="240" w:lineRule="auto"/>
+      </w:pPr>
+      <w:r>
+        <w:separator/>
+      </w:r>
+    </w:p>
+  </w:footnote>
+  <w:footnote w:type="continuationSeparator" w:id="0">
+    <w:p>
+      <w:pPr>
+        <w:spacing w:after="0" w:line="240" w:lineRule="auto"/>
+      </w:pPr>
+      <w:r>
+        <w:continuationSeparator/>
+      </w:r>
+    </w:p>
+  </w:footnote>
+</w:footnotes>
+</file>
+
+<file path=word/header1.xml><?xml version="1.0" encoding="utf-8"?>
+<w:hdr xmlns:wpc="http://schemas.microsoft.com/office/word/2010/wordprocessingCanvas" xmlns:cx="http://schemas.microsoft.com/office/drawing/2014/chartex" xmlns:cx1="http://schemas.microsoft.com/office/drawing/2015/9/8/chartex" xmlns:cx2="http://schemas.microsoft.com/office/drawing/2015/10/21/chartex" xmlns:cx3="http://schemas.microsoft.com/office/drawing/2016/5/9/chartex" xmlns:cx4="http://schemas.microsoft.com/office/drawing/2016/5/10/chartex" xmlns:cx5="http://schemas.microsoft.com/office/drawing/2016/5/11/chartex" xmlns:cx6="http://schemas.microsoft.com/office/drawing/2016/5/12/chartex" xmlns:cx7="http://schemas.microsoft.com/office/drawing/2016/5/13/chartex" xmlns:cx8="http://schemas.microsoft.com/office/drawing/2016/5/14/chartex" xmlns:mc="http://schemas.openxmlformats.org/markup-compatibility/2006" xmlns:aink="http://schemas.microsoft.com/office/drawing/2016/ink" xmlns:am3d="http://schemas.microsoft.com/office/drawing/2017/model3d" xmlns:o="urn:schemas-microsoft-com:office:office" xmlns:r="http://schemas.openxmlformats.org/officeDocument/2006/relationships" xmlns:m="http://schemas.openxmlformats.org/officeDocument/2006/math" xmlns:v="urn:schemas-microsoft-com:vml" xmlns:wp14="http://schemas.microsoft.com/office/word/2010/wordprocessingDrawing" xmlns:wp="http://schemas.openxmlformats.org/drawingml/2006/wordprocessingDrawing" xmlns:w10="urn:schemas-microsoft-com:office:word" xmlns:w="http://schemas.openxmlformats.org/wordprocessingml/2006/main" xmlns:w14="http://schemas.microsoft.com/office/word/2010/wordml" xmlns:w15="http://schemas.microsoft.com/office/word/2012/wordml" xmlns:w16se="http://schemas.microsoft.com/office/word/2015/wordml/symex" xmlns:wpg="http://schemas.microsoft.com/office/word/2010/wordprocessingGroup" xmlns:wpi="http://schemas.microsoft.com/office/word/2010/wordprocessingInk" xmlns:wne="http://schemas.microsoft.com/office/word/2006/wordml" xmlns:wps="http://schemas.microsoft.com/office/word/2010/wordprocessingShape" mc:Ignorable="w14 w15 w16se wp14">
+  <w:p>
+    <w:pPr>
+      <w:pStyle w:val="Header"/>
+      <w:bidi/>
+      <w:rPr>
+        <w:rFonts w:hint="cs"/>
+        <w:rtl/>
+      </w:rPr>
+    </w:pPr>
+    <w:r>
+      <w:rPr>
+        <w:rFonts w:hint="cs"/>
+        <w:rtl/>
+      </w:rPr>
+      <w:t xml:space="preserve">אורן </w:t>
+    </w:r>
+    <w:proofErr w:type="spellStart"/>
+    <w:r>
+      <w:rPr>
+        <w:rFonts w:hint="cs"/>
+        <w:rtl/>
+      </w:rPr>
+      <w:t>קאיקוב</w:t>
+    </w:r>
+    <w:proofErr w:type="spellEnd"/>
+    <w:r>
+      <w:rPr>
+        <w:rFonts w:hint="cs"/>
+        <w:rtl/>
+      </w:rPr>
+      <w:t xml:space="preserve"> </w:t>
+    </w:r>
+    <w:r>
+      <w:rPr>
+        <w:rFonts w:hint="cs"/>
+        <w:rtl/>
+      </w:rPr>
+      <w:t>037832292</w:t>
+    </w:r>
+  </w:p>
+  <w:p>
+    <w:pPr>
+      <w:pStyle w:val="Header"/>
+      <w:bidi/>
+      <w:rPr>
+        <w:rFonts w:hint="cs"/>
+        <w:rtl/>
+      </w:rPr>
+    </w:pPr>
+    <w:r>
+      <w:rPr>
+        <w:rFonts w:hint="cs"/>
+        <w:rtl/>
+      </w:rPr>
+      <w:t>קונסטנטין ויינשטיין 313881252</w:t>
+    </w:r>
+  </w:p>
+</w:hdr>
 </file>
 
 <file path=word/numbering.xml><?xml version="1.0" encoding="utf-8"?>
@@ -473,7 +764,7 @@
         <w:rFonts w:hint="default"/>
       </w:rPr>
     </w:lvl>
-    <w:lvl w:ilvl="1" w:tplc="08090019" w:tentative="1">
+    <w:lvl w:ilvl="1" w:tplc="08090019">
       <w:start w:val="1"/>
       <w:numFmt w:val="lowerLetter"/>
       <w:lvlText w:val="%2."/>
@@ -988,6 +1279,50 @@
       <w:contextualSpacing/>
     </w:pPr>
   </w:style>
+  <w:style w:type="paragraph" w:styleId="Header">
+    <w:name w:val="header"/>
+    <w:basedOn w:val="Normal"/>
+    <w:link w:val="HeaderChar"/>
+    <w:uiPriority w:val="99"/>
+    <w:unhideWhenUsed/>
+    <w:rsid w:val="008A6E2F"/>
+    <w:pPr>
+      <w:tabs>
+        <w:tab w:val="center" w:pos="4320"/>
+        <w:tab w:val="right" w:pos="8640"/>
+      </w:tabs>
+      <w:spacing w:after="0" w:line="240" w:lineRule="auto"/>
+    </w:pPr>
+  </w:style>
+  <w:style w:type="character" w:customStyle="1" w:styleId="HeaderChar">
+    <w:name w:val="Header Char"/>
+    <w:basedOn w:val="DefaultParagraphFont"/>
+    <w:link w:val="Header"/>
+    <w:uiPriority w:val="99"/>
+    <w:rsid w:val="008A6E2F"/>
+  </w:style>
+  <w:style w:type="paragraph" w:styleId="Footer">
+    <w:name w:val="footer"/>
+    <w:basedOn w:val="Normal"/>
+    <w:link w:val="FooterChar"/>
+    <w:uiPriority w:val="99"/>
+    <w:unhideWhenUsed/>
+    <w:rsid w:val="008A6E2F"/>
+    <w:pPr>
+      <w:tabs>
+        <w:tab w:val="center" w:pos="4320"/>
+        <w:tab w:val="right" w:pos="8640"/>
+      </w:tabs>
+      <w:spacing w:after="0" w:line="240" w:lineRule="auto"/>
+    </w:pPr>
+  </w:style>
+  <w:style w:type="character" w:customStyle="1" w:styleId="FooterChar">
+    <w:name w:val="Footer Char"/>
+    <w:basedOn w:val="DefaultParagraphFont"/>
+    <w:link w:val="Footer"/>
+    <w:uiPriority w:val="99"/>
+    <w:rsid w:val="008A6E2F"/>
+  </w:style>
 </w:styles>
 </file>
 

</xml_diff>